<commit_message>
Add PDF version and update DOCX of Cantina activity
Added a PDF version of the 'Resolução Atividade Cantina UTFPR' document and updated the existing DOCX file. This provides an additional format for easier sharing and access.
</commit_message>
<xml_diff>
--- a/AULA 06 - 17_09_2025/Resolução Atividade Cantina UTFPR.docx
+++ b/AULA 06 - 17_09_2025/Resolução Atividade Cantina UTFPR.docx
@@ -358,15 +358,7 @@
         <w:jc w:val="both"/>
       </w:pPr>
       <w:r>
-        <w:t xml:space="preserve">Cadastro no sistema </w:t>
-      </w:r>
-      <w:proofErr w:type="spellStart"/>
-      <w:r>
-        <w:t>por</w:t>
-      </w:r>
-      <w:proofErr w:type="spellEnd"/>
-      <w:r>
-        <w:t xml:space="preserve"> administradores, com nome completo, CPF, e-mail e nível de permissão</w:t>
+        <w:t>Cadastro no sistema por administradores, com nome completo, CPF, e-mail e nível de permissão</w:t>
       </w:r>
       <w:r>
         <w:t>;</w:t>
@@ -533,10 +525,7 @@
         <w:jc w:val="both"/>
       </w:pPr>
       <w:r>
-        <w:t>Funcionalidades comuns a todos os usuários</w:t>
-      </w:r>
-      <w:r>
-        <w:t>:</w:t>
+        <w:t>Funcionalidades comuns a todos os usuários:</w:t>
       </w:r>
     </w:p>
     <w:p>
@@ -863,43 +852,218 @@
           <w:b w:val="0"/>
           <w:bCs w:val="0"/>
         </w:rPr>
-        <w:t xml:space="preserve">2 </w:t>
+        <w:t>2 -</w:t>
+      </w:r>
+      <w:r>
+        <w:t xml:space="preserve"> </w:t>
       </w:r>
       <w:r>
         <w:rPr>
           <w:b w:val="0"/>
           <w:bCs w:val="0"/>
         </w:rPr>
-        <w:t>-</w:t>
-      </w:r>
-      <w:r>
-        <w:t xml:space="preserve"> </w:t>
-      </w:r>
-      <w:r>
+        <w:t>Documentação:</w:t>
+      </w:r>
+    </w:p>
+    <w:p>
+      <w:pPr>
+        <w:pStyle w:val="Estilo1"/>
+        <w:rPr>
+          <w:b/>
+          <w:bCs/>
+        </w:rPr>
+      </w:pPr>
+      <w:r>
+        <w:t>Documentação técnica:</w:t>
+      </w:r>
+    </w:p>
+    <w:p>
+      <w:pPr>
+        <w:pStyle w:val="Estilo1"/>
+        <w:numPr>
+          <w:ilvl w:val="1"/>
+          <w:numId w:val="12"/>
+        </w:numPr>
+        <w:rPr>
+          <w:b/>
+          <w:bCs/>
+        </w:rPr>
+      </w:pPr>
+      <w:r>
+        <w:t>Especificação de arquitetura e tecnologias utilizadas;</w:t>
+      </w:r>
+    </w:p>
+    <w:p>
+      <w:pPr>
+        <w:pStyle w:val="Estilo1"/>
+        <w:numPr>
+          <w:ilvl w:val="1"/>
+          <w:numId w:val="12"/>
+        </w:numPr>
+        <w:rPr>
+          <w:b/>
+          <w:bCs/>
+        </w:rPr>
+      </w:pPr>
+      <w:r>
+        <w:lastRenderedPageBreak/>
+        <w:t>Manual de instalação e configuração de ambiente;</w:t>
+      </w:r>
+    </w:p>
+    <w:p>
+      <w:pPr>
+        <w:pStyle w:val="Estilo1"/>
+        <w:numPr>
+          <w:ilvl w:val="1"/>
+          <w:numId w:val="12"/>
+        </w:numPr>
+        <w:rPr>
+          <w:b/>
+          <w:bCs/>
+        </w:rPr>
+      </w:pPr>
+      <w:r>
+        <w:t>Diagramas de bancos de dados e API (</w:t>
+      </w:r>
+      <w:proofErr w:type="spellStart"/>
+      <w:r>
+        <w:t>ex</w:t>
+      </w:r>
+      <w:proofErr w:type="spellEnd"/>
+      <w:r>
+        <w:t xml:space="preserve">: </w:t>
+      </w:r>
+      <w:proofErr w:type="spellStart"/>
+      <w:r>
+        <w:rPr>
+          <w:i/>
+          <w:iCs/>
+        </w:rPr>
+        <w:t>OpenAPI</w:t>
+      </w:r>
+      <w:proofErr w:type="spellEnd"/>
+      <w:r>
+        <w:t>).</w:t>
+      </w:r>
+    </w:p>
+    <w:p>
+      <w:pPr>
+        <w:pStyle w:val="Estilo1"/>
+        <w:rPr>
+          <w:b/>
+          <w:bCs/>
+        </w:rPr>
+      </w:pPr>
+      <w:r>
+        <w:t>Manuais de usuário:</w:t>
+      </w:r>
+    </w:p>
+    <w:p>
+      <w:pPr>
+        <w:pStyle w:val="Estilo1"/>
+        <w:numPr>
+          <w:ilvl w:val="1"/>
+          <w:numId w:val="12"/>
+        </w:numPr>
+        <w:rPr>
+          <w:b/>
+          <w:bCs/>
+        </w:rPr>
+      </w:pPr>
+      <w:r>
+        <w:t>Manual para Alunos e Servidores;</w:t>
+      </w:r>
+    </w:p>
+    <w:p>
+      <w:pPr>
+        <w:pStyle w:val="Estilo1"/>
+        <w:numPr>
+          <w:ilvl w:val="1"/>
+          <w:numId w:val="12"/>
+        </w:numPr>
+        <w:rPr>
+          <w:b/>
+          <w:bCs/>
+        </w:rPr>
+      </w:pPr>
+      <w:r>
+        <w:t>Manual para Funcionários da Cantina;</w:t>
+      </w:r>
+    </w:p>
+    <w:p>
+      <w:pPr>
+        <w:pStyle w:val="Estilo1"/>
+        <w:numPr>
+          <w:ilvl w:val="1"/>
+          <w:numId w:val="12"/>
+        </w:numPr>
+        <w:rPr>
+          <w:b/>
+          <w:bCs/>
+        </w:rPr>
+      </w:pPr>
+      <w:r>
+        <w:t>Manual para Administradores.</w:t>
+      </w:r>
+    </w:p>
+    <w:p>
+      <w:pPr>
+        <w:pStyle w:val="Estilo1"/>
+      </w:pPr>
+      <w:r>
+        <w:t>Políticas de Segurança e Privacidade: Documento explicando o tratamento de dados (LGPD).</w:t>
+      </w:r>
+    </w:p>
+    <w:p>
+      <w:pPr>
+        <w:pStyle w:val="Estilo2"/>
         <w:rPr>
           <w:b w:val="0"/>
           <w:bCs w:val="0"/>
         </w:rPr>
-        <w:t>Documentação</w:t>
-      </w:r>
+      </w:pPr>
       <w:r>
         <w:rPr>
           <w:b w:val="0"/>
           <w:bCs w:val="0"/>
         </w:rPr>
+        <w:t xml:space="preserve">3 </w:t>
+      </w:r>
+      <w:r>
+        <w:rPr>
+          <w:b w:val="0"/>
+          <w:bCs w:val="0"/>
+        </w:rPr>
+        <w:t>–</w:t>
+      </w:r>
+      <w:r>
+        <w:rPr>
+          <w:b w:val="0"/>
+          <w:bCs w:val="0"/>
+        </w:rPr>
+        <w:t xml:space="preserve"> </w:t>
+      </w:r>
+      <w:r>
+        <w:rPr>
+          <w:b w:val="0"/>
+          <w:bCs w:val="0"/>
+        </w:rPr>
+        <w:t>Treinamento e suporte</w:t>
+      </w:r>
+      <w:r>
+        <w:rPr>
+          <w:b w:val="0"/>
+          <w:bCs w:val="0"/>
+        </w:rPr>
         <w:t>:</w:t>
       </w:r>
     </w:p>
     <w:p>
       <w:pPr>
         <w:pStyle w:val="Estilo1"/>
-        <w:rPr>
-          <w:b/>
-          <w:bCs/>
-        </w:rPr>
-      </w:pPr>
-      <w:r>
-        <w:t>Documentação técnica:</w:t>
+      </w:pPr>
+      <w:r>
+        <w:t>Sessões de treinamento:</w:t>
       </w:r>
     </w:p>
     <w:p>
@@ -909,13 +1073,9 @@
           <w:ilvl w:val="1"/>
           <w:numId w:val="12"/>
         </w:numPr>
-        <w:rPr>
-          <w:b/>
-          <w:bCs/>
-        </w:rPr>
-      </w:pPr>
-      <w:r>
-        <w:t>Especificação de arquitetura e tecnologias utilizadas;</w:t>
+      </w:pPr>
+      <w:r>
+        <w:t>Treinamento para funcionários da cantina;</w:t>
       </w:r>
     </w:p>
     <w:p>
@@ -925,14 +1085,9 @@
           <w:ilvl w:val="1"/>
           <w:numId w:val="12"/>
         </w:numPr>
-        <w:rPr>
-          <w:b/>
-          <w:bCs/>
-        </w:rPr>
-      </w:pPr>
-      <w:r>
-        <w:lastRenderedPageBreak/>
-        <w:t>Manual de instalação e configuração de ambiente;</w:t>
+      </w:pPr>
+      <w:r>
+        <w:t>Treinamento para administradores;</w:t>
       </w:r>
     </w:p>
     <w:p>
@@ -942,45 +1097,17 @@
           <w:ilvl w:val="1"/>
           <w:numId w:val="12"/>
         </w:numPr>
-        <w:rPr>
-          <w:b/>
-          <w:bCs/>
-        </w:rPr>
-      </w:pPr>
-      <w:r>
-        <w:t>Diagramas de bancos de dados e API (</w:t>
-      </w:r>
-      <w:proofErr w:type="spellStart"/>
-      <w:r>
-        <w:t>ex</w:t>
-      </w:r>
-      <w:proofErr w:type="spellEnd"/>
-      <w:r>
-        <w:t xml:space="preserve">: </w:t>
-      </w:r>
-      <w:proofErr w:type="spellStart"/>
-      <w:r>
-        <w:rPr>
-          <w:i/>
-          <w:iCs/>
-        </w:rPr>
-        <w:t>OpenAPI</w:t>
-      </w:r>
-      <w:proofErr w:type="spellEnd"/>
-      <w:r>
-        <w:t>).</w:t>
+      </w:pPr>
+      <w:r>
+        <w:t>Treinamento para alunos e servidores (opcional).</w:t>
       </w:r>
     </w:p>
     <w:p>
       <w:pPr>
         <w:pStyle w:val="Estilo1"/>
-        <w:rPr>
-          <w:b/>
-          <w:bCs/>
-        </w:rPr>
-      </w:pPr>
-      <w:r>
-        <w:t>Manuais de usuário:</w:t>
+      </w:pPr>
+      <w:r>
+        <w:t>Plano de Suporte Pós-Implantação:</w:t>
       </w:r>
     </w:p>
     <w:p>
@@ -990,13 +1117,9 @@
           <w:ilvl w:val="1"/>
           <w:numId w:val="12"/>
         </w:numPr>
-        <w:rPr>
-          <w:b/>
-          <w:bCs/>
-        </w:rPr>
-      </w:pPr>
-      <w:r>
-        <w:t>Manual para Alunos e Servidores;</w:t>
+      </w:pPr>
+      <w:r>
+        <w:t>Suporte técnico por 30 dias após a entrega para correção de bugs;</w:t>
       </w:r>
     </w:p>
     <w:p>
@@ -1006,13 +1129,68 @@
           <w:ilvl w:val="1"/>
           <w:numId w:val="12"/>
         </w:numPr>
-        <w:rPr>
-          <w:b/>
-          <w:bCs/>
-        </w:rPr>
-      </w:pPr>
-      <w:r>
-        <w:t>Manual para Funcionários da Cantina;</w:t>
+      </w:pPr>
+      <w:r>
+        <w:t>Documentação de perguntas frequentes (FAQ)</w:t>
+      </w:r>
+    </w:p>
+    <w:p>
+      <w:pPr>
+        <w:pStyle w:val="Estilo2"/>
+        <w:rPr>
+          <w:b w:val="0"/>
+          <w:bCs w:val="0"/>
+        </w:rPr>
+      </w:pPr>
+      <w:r>
+        <w:rPr>
+          <w:b w:val="0"/>
+          <w:bCs w:val="0"/>
+        </w:rPr>
+        <w:t>4</w:t>
+      </w:r>
+      <w:r>
+        <w:rPr>
+          <w:b w:val="0"/>
+          <w:bCs w:val="0"/>
+        </w:rPr>
+        <w:t xml:space="preserve"> </w:t>
+      </w:r>
+      <w:r>
+        <w:rPr>
+          <w:b w:val="0"/>
+          <w:bCs w:val="0"/>
+        </w:rPr>
+        <w:t>–</w:t>
+      </w:r>
+      <w:r>
+        <w:rPr>
+          <w:b w:val="0"/>
+          <w:bCs w:val="0"/>
+        </w:rPr>
+        <w:t xml:space="preserve"> </w:t>
+      </w:r>
+      <w:r>
+        <w:rPr>
+          <w:b w:val="0"/>
+          <w:bCs w:val="0"/>
+        </w:rPr>
+        <w:t>Qualidade e Testes</w:t>
+      </w:r>
+      <w:r>
+        <w:rPr>
+          <w:b w:val="0"/>
+          <w:bCs w:val="0"/>
+        </w:rPr>
+        <w:t>:</w:t>
+      </w:r>
+    </w:p>
+    <w:p>
+      <w:pPr>
+        <w:pStyle w:val="Estilo1"/>
+      </w:pPr>
+      <w:r>
+        <w:t>Relatório de Testes:</w:t>
       </w:r>
     </w:p>
     <w:p>
@@ -1022,219 +1200,6 @@
           <w:ilvl w:val="1"/>
           <w:numId w:val="12"/>
         </w:numPr>
-        <w:rPr>
-          <w:b/>
-          <w:bCs/>
-        </w:rPr>
-      </w:pPr>
-      <w:r>
-        <w:t>Manual para Administradores.</w:t>
-      </w:r>
-    </w:p>
-    <w:p>
-      <w:pPr>
-        <w:pStyle w:val="Estilo1"/>
-      </w:pPr>
-      <w:r>
-        <w:t>Políticas de Segurança e Privacidade: Documento explicando o tratamento de dados (LGPD).</w:t>
-      </w:r>
-    </w:p>
-    <w:p>
-      <w:pPr>
-        <w:pStyle w:val="Estilo2"/>
-        <w:rPr>
-          <w:b w:val="0"/>
-          <w:bCs w:val="0"/>
-        </w:rPr>
-      </w:pPr>
-      <w:r>
-        <w:rPr>
-          <w:b w:val="0"/>
-          <w:bCs w:val="0"/>
-        </w:rPr>
-        <w:t>3</w:t>
-      </w:r>
-      <w:r>
-        <w:rPr>
-          <w:b w:val="0"/>
-          <w:bCs w:val="0"/>
-        </w:rPr>
-        <w:t xml:space="preserve"> </w:t>
-      </w:r>
-      <w:r>
-        <w:rPr>
-          <w:b w:val="0"/>
-          <w:bCs w:val="0"/>
-        </w:rPr>
-        <w:t>–</w:t>
-      </w:r>
-      <w:r>
-        <w:rPr>
-          <w:b w:val="0"/>
-          <w:bCs w:val="0"/>
-        </w:rPr>
-        <w:t xml:space="preserve"> </w:t>
-      </w:r>
-      <w:r>
-        <w:rPr>
-          <w:b w:val="0"/>
-          <w:bCs w:val="0"/>
-        </w:rPr>
-        <w:t>Treinamento e suporte</w:t>
-      </w:r>
-      <w:r>
-        <w:rPr>
-          <w:b w:val="0"/>
-          <w:bCs w:val="0"/>
-        </w:rPr>
-        <w:t>:</w:t>
-      </w:r>
-    </w:p>
-    <w:p>
-      <w:pPr>
-        <w:pStyle w:val="Estilo1"/>
-      </w:pPr>
-      <w:r>
-        <w:t>Sessões de treinamento:</w:t>
-      </w:r>
-    </w:p>
-    <w:p>
-      <w:pPr>
-        <w:pStyle w:val="Estilo1"/>
-        <w:numPr>
-          <w:ilvl w:val="1"/>
-          <w:numId w:val="12"/>
-        </w:numPr>
-      </w:pPr>
-      <w:r>
-        <w:t>Treinamento para funcionários da cantina;</w:t>
-      </w:r>
-    </w:p>
-    <w:p>
-      <w:pPr>
-        <w:pStyle w:val="Estilo1"/>
-        <w:numPr>
-          <w:ilvl w:val="1"/>
-          <w:numId w:val="12"/>
-        </w:numPr>
-      </w:pPr>
-      <w:r>
-        <w:t>Treinamento para administradores;</w:t>
-      </w:r>
-    </w:p>
-    <w:p>
-      <w:pPr>
-        <w:pStyle w:val="Estilo1"/>
-        <w:numPr>
-          <w:ilvl w:val="1"/>
-          <w:numId w:val="12"/>
-        </w:numPr>
-      </w:pPr>
-      <w:r>
-        <w:t>Treinamento para alunos e servidores (opcional).</w:t>
-      </w:r>
-    </w:p>
-    <w:p>
-      <w:pPr>
-        <w:pStyle w:val="Estilo1"/>
-      </w:pPr>
-      <w:r>
-        <w:t>Plano de Suporte Pós-Implantação:</w:t>
-      </w:r>
-    </w:p>
-    <w:p>
-      <w:pPr>
-        <w:pStyle w:val="Estilo1"/>
-        <w:numPr>
-          <w:ilvl w:val="1"/>
-          <w:numId w:val="12"/>
-        </w:numPr>
-      </w:pPr>
-      <w:r>
-        <w:t>Suporte técnico por 30 dias após a entrega para correção de bugs;</w:t>
-      </w:r>
-    </w:p>
-    <w:p>
-      <w:pPr>
-        <w:pStyle w:val="Estilo1"/>
-        <w:numPr>
-          <w:ilvl w:val="1"/>
-          <w:numId w:val="12"/>
-        </w:numPr>
-      </w:pPr>
-      <w:r>
-        <w:t>Documentação de perguntas frequentes (FAQ)</w:t>
-      </w:r>
-    </w:p>
-    <w:p>
-      <w:pPr>
-        <w:pStyle w:val="Estilo2"/>
-        <w:rPr>
-          <w:b w:val="0"/>
-          <w:bCs w:val="0"/>
-        </w:rPr>
-      </w:pPr>
-      <w:r>
-        <w:rPr>
-          <w:b w:val="0"/>
-          <w:bCs w:val="0"/>
-        </w:rPr>
-        <w:t>4</w:t>
-      </w:r>
-      <w:r>
-        <w:rPr>
-          <w:b w:val="0"/>
-          <w:bCs w:val="0"/>
-        </w:rPr>
-        <w:t xml:space="preserve"> </w:t>
-      </w:r>
-      <w:r>
-        <w:rPr>
-          <w:b w:val="0"/>
-          <w:bCs w:val="0"/>
-        </w:rPr>
-        <w:t>–</w:t>
-      </w:r>
-      <w:r>
-        <w:rPr>
-          <w:b w:val="0"/>
-          <w:bCs w:val="0"/>
-        </w:rPr>
-        <w:t xml:space="preserve"> </w:t>
-      </w:r>
-      <w:r>
-        <w:rPr>
-          <w:b w:val="0"/>
-          <w:bCs w:val="0"/>
-        </w:rPr>
-        <w:t>Qualidade e Testes</w:t>
-      </w:r>
-      <w:r>
-        <w:rPr>
-          <w:b w:val="0"/>
-          <w:bCs w:val="0"/>
-        </w:rPr>
-        <w:t>:</w:t>
-      </w:r>
-    </w:p>
-    <w:p>
-      <w:pPr>
-        <w:pStyle w:val="Estilo1"/>
-      </w:pPr>
-      <w:r>
-        <w:t>Relatório de Testes</w:t>
-      </w:r>
-      <w:r>
-        <w:t>:</w:t>
-      </w:r>
-    </w:p>
-    <w:p>
-      <w:pPr>
-        <w:pStyle w:val="Estilo1"/>
-        <w:numPr>
-          <w:ilvl w:val="1"/>
-          <w:numId w:val="12"/>
-        </w:numPr>
       </w:pPr>
       <w:r>
         <w:t>Testes de funcionalidade (</w:t>
@@ -1245,13 +1210,7 @@
       </w:r>
       <w:proofErr w:type="spellEnd"/>
       <w:r>
-        <w:t>: fluxo de pedidos, cadastro de produtos</w:t>
-      </w:r>
-      <w:r>
-        <w:t>)</w:t>
-      </w:r>
-      <w:r>
-        <w:t>;</w:t>
+        <w:t>: fluxo de pedidos, cadastro de produtos);</w:t>
       </w:r>
     </w:p>
     <w:p>
@@ -2188,17 +2147,25 @@
           <w:b w:val="0"/>
           <w:bCs w:val="0"/>
         </w:rPr>
-        <w:t>Diagrama de Atividades Principal – Visão Geral;</w:t>
-      </w:r>
-    </w:p>
-    <w:p>
-      <w:pPr>
-        <w:pStyle w:val="Estilo2"/>
+        <w:t xml:space="preserve">Diagrama de atividades - Visão Geral disponível em: </w:t>
+      </w:r>
+      <w:hyperlink r:id="rId5" w:history="1">
+        <w:r>
+          <w:rPr>
+            <w:rStyle w:val="Hyperlink"/>
+            <w:b w:val="0"/>
+            <w:bCs w:val="0"/>
+          </w:rPr>
+          <w:t>Diagrama de Atividades Principal – Visão Geral</w:t>
+        </w:r>
+      </w:hyperlink>
+      <w:r>
         <w:rPr>
           <w:b w:val="0"/>
           <w:bCs w:val="0"/>
         </w:rPr>
-      </w:pPr>
+        <w:t>.</w:t>
+      </w:r>
     </w:p>
     <w:p>
       <w:pPr>
@@ -2208,6 +2175,344 @@
           <w:bCs w:val="0"/>
         </w:rPr>
       </w:pPr>
+      <w:r>
+        <w:rPr>
+          <w:b w:val="0"/>
+          <w:bCs w:val="0"/>
+        </w:rPr>
+        <w:t xml:space="preserve">Diagrama de atividades – Usuários (Alunos e Servidores) disponível em: </w:t>
+      </w:r>
+      <w:hyperlink r:id="rId6" w:history="1">
+        <w:r>
+          <w:rPr>
+            <w:rStyle w:val="Hyperlink"/>
+            <w:b w:val="0"/>
+            <w:bCs w:val="0"/>
+          </w:rPr>
+          <w:t>Diagrama de Atividades – Alunos e Servidores.</w:t>
+        </w:r>
+      </w:hyperlink>
+    </w:p>
+    <w:p>
+      <w:pPr>
+        <w:pStyle w:val="Estilo2"/>
+        <w:rPr>
+          <w:b w:val="0"/>
+          <w:bCs w:val="0"/>
+        </w:rPr>
+      </w:pPr>
+      <w:r>
+        <w:rPr>
+          <w:b w:val="0"/>
+          <w:bCs w:val="0"/>
+        </w:rPr>
+        <w:t xml:space="preserve">Diagrama de atividades – Usuários (Funcionários) disponível em: </w:t>
+      </w:r>
+      <w:hyperlink r:id="rId7" w:history="1">
+        <w:r>
+          <w:rPr>
+            <w:rStyle w:val="Hyperlink"/>
+            <w:b w:val="0"/>
+            <w:bCs w:val="0"/>
+          </w:rPr>
+          <w:t>Diagrama de Atividades – Funcionários.</w:t>
+        </w:r>
+      </w:hyperlink>
+    </w:p>
+    <w:p>
+      <w:pPr>
+        <w:pStyle w:val="Estilo2"/>
+        <w:rPr>
+          <w:b w:val="0"/>
+          <w:bCs w:val="0"/>
+        </w:rPr>
+      </w:pPr>
+      <w:r>
+        <w:rPr>
+          <w:b w:val="0"/>
+          <w:bCs w:val="0"/>
+        </w:rPr>
+        <w:t xml:space="preserve">Diagrama de atividades – Administradores disponível em: </w:t>
+      </w:r>
+      <w:hyperlink r:id="rId8" w:history="1">
+        <w:r>
+          <w:rPr>
+            <w:rStyle w:val="Hyperlink"/>
+            <w:b w:val="0"/>
+            <w:bCs w:val="0"/>
+          </w:rPr>
+          <w:t>Diagrama de Atividades – Ad</w:t>
+        </w:r>
+        <w:r>
+          <w:rPr>
+            <w:rStyle w:val="Hyperlink"/>
+            <w:b w:val="0"/>
+            <w:bCs w:val="0"/>
+          </w:rPr>
+          <w:t>m</w:t>
+        </w:r>
+        <w:r>
+          <w:rPr>
+            <w:rStyle w:val="Hyperlink"/>
+            <w:b w:val="0"/>
+            <w:bCs w:val="0"/>
+          </w:rPr>
+          <w:t>inistradores.</w:t>
+        </w:r>
+      </w:hyperlink>
+    </w:p>
+    <w:p>
+      <w:pPr>
+        <w:pStyle w:val="Estilo2"/>
+        <w:rPr>
+          <w:b w:val="0"/>
+          <w:bCs w:val="0"/>
+        </w:rPr>
+      </w:pPr>
+    </w:p>
+    <w:p>
+      <w:pPr>
+        <w:pStyle w:val="Estilo3"/>
+      </w:pPr>
+      <w:r>
+        <w:t>Classifique os requisitos funcionais e não funcionais (usar tabela disponível no moodle)</w:t>
+      </w:r>
+      <w:r>
+        <w:t>:</w:t>
+      </w:r>
+    </w:p>
+    <w:p>
+      <w:pPr>
+        <w:pStyle w:val="Estilo3"/>
+        <w:numPr>
+          <w:ilvl w:val="0"/>
+          <w:numId w:val="0"/>
+        </w:numPr>
+        <w:ind w:left="720"/>
+        <w:rPr>
+          <w:b w:val="0"/>
+          <w:bCs w:val="0"/>
+        </w:rPr>
+      </w:pPr>
+      <w:r>
+        <w:rPr>
+          <w:b w:val="0"/>
+          <w:bCs w:val="0"/>
+        </w:rPr>
+        <w:t xml:space="preserve">A </w:t>
+      </w:r>
+      <w:r>
+        <w:rPr>
+          <w:b w:val="0"/>
+          <w:bCs w:val="0"/>
+        </w:rPr>
+        <w:t xml:space="preserve">Tabela de Requisitos Funcionais e Não Funcionais </w:t>
+      </w:r>
+      <w:r>
+        <w:rPr>
+          <w:b w:val="0"/>
+          <w:bCs w:val="0"/>
+        </w:rPr>
+        <w:t xml:space="preserve">está </w:t>
+      </w:r>
+      <w:r>
+        <w:rPr>
+          <w:b w:val="0"/>
+          <w:bCs w:val="0"/>
+        </w:rPr>
+        <w:t xml:space="preserve">disponível em: </w:t>
+      </w:r>
+      <w:hyperlink r:id="rId9" w:history="1">
+        <w:r>
+          <w:rPr>
+            <w:rStyle w:val="Hyperlink"/>
+            <w:b w:val="0"/>
+            <w:bCs w:val="0"/>
+          </w:rPr>
+          <w:t>Requisitos Funcionais e Não Funcionais - Tabela.pdf</w:t>
+        </w:r>
+      </w:hyperlink>
+    </w:p>
+    <w:p>
+      <w:pPr>
+        <w:pStyle w:val="Estilo2"/>
+        <w:rPr>
+          <w:b w:val="0"/>
+          <w:bCs w:val="0"/>
+        </w:rPr>
+      </w:pPr>
+    </w:p>
+    <w:p>
+      <w:pPr>
+        <w:pStyle w:val="Estilo3"/>
+      </w:pPr>
+      <w:r>
+        <w:t>Liste os casos de uso</w:t>
+      </w:r>
+      <w:r>
+        <w:t>:</w:t>
+      </w:r>
+    </w:p>
+    <w:p>
+      <w:pPr>
+        <w:pStyle w:val="Estilo2"/>
+        <w:rPr>
+          <w:b w:val="0"/>
+          <w:bCs w:val="0"/>
+        </w:rPr>
+      </w:pPr>
+      <w:r>
+        <w:rPr>
+          <w:b w:val="0"/>
+          <w:bCs w:val="0"/>
+        </w:rPr>
+        <w:t xml:space="preserve">A </w:t>
+      </w:r>
+      <w:r>
+        <w:rPr>
+          <w:b w:val="0"/>
+          <w:bCs w:val="0"/>
+        </w:rPr>
+        <w:t xml:space="preserve">Tabela de Casos de Uso </w:t>
+      </w:r>
+      <w:r>
+        <w:rPr>
+          <w:b w:val="0"/>
+          <w:bCs w:val="0"/>
+        </w:rPr>
+        <w:t xml:space="preserve">está </w:t>
+      </w:r>
+      <w:r>
+        <w:rPr>
+          <w:b w:val="0"/>
+          <w:bCs w:val="0"/>
+        </w:rPr>
+        <w:t xml:space="preserve">disponível em: </w:t>
+      </w:r>
+      <w:hyperlink r:id="rId10" w:history="1">
+        <w:r>
+          <w:rPr>
+            <w:rStyle w:val="Hyperlink"/>
+            <w:b w:val="0"/>
+            <w:bCs w:val="0"/>
+          </w:rPr>
+          <w:t>Tabela Casos de Uso.pdf.</w:t>
+        </w:r>
+      </w:hyperlink>
+    </w:p>
+    <w:p>
+      <w:pPr>
+        <w:pStyle w:val="Estilo2"/>
+        <w:rPr>
+          <w:b w:val="0"/>
+          <w:bCs w:val="0"/>
+        </w:rPr>
+      </w:pPr>
+    </w:p>
+    <w:p>
+      <w:pPr>
+        <w:pStyle w:val="Estilo3"/>
+      </w:pPr>
+      <w:r>
+        <w:t>Desenvolva o diagrama de Caso de Uso para o sistema:</w:t>
+      </w:r>
+    </w:p>
+    <w:p>
+      <w:pPr>
+        <w:pStyle w:val="Estilo2"/>
+        <w:rPr>
+          <w:b w:val="0"/>
+          <w:bCs w:val="0"/>
+        </w:rPr>
+      </w:pPr>
+      <w:r>
+        <w:rPr>
+          <w:b w:val="0"/>
+          <w:bCs w:val="0"/>
+        </w:rPr>
+        <w:t>O diagrama</w:t>
+      </w:r>
+      <w:r>
+        <w:rPr>
+          <w:b w:val="0"/>
+          <w:bCs w:val="0"/>
+        </w:rPr>
+        <w:t xml:space="preserve"> de Caso de Uso </w:t>
+      </w:r>
+      <w:r>
+        <w:rPr>
+          <w:b w:val="0"/>
+          <w:bCs w:val="0"/>
+        </w:rPr>
+        <w:t xml:space="preserve">está </w:t>
+      </w:r>
+      <w:r>
+        <w:rPr>
+          <w:b w:val="0"/>
+          <w:bCs w:val="0"/>
+        </w:rPr>
+        <w:t>disponível</w:t>
+      </w:r>
+      <w:r>
+        <w:rPr>
+          <w:b w:val="0"/>
+          <w:bCs w:val="0"/>
+        </w:rPr>
+        <w:t xml:space="preserve"> em: </w:t>
+      </w:r>
+      <w:hyperlink r:id="rId11" w:history="1">
+        <w:r>
+          <w:rPr>
+            <w:rStyle w:val="Hyperlink"/>
+            <w:b w:val="0"/>
+            <w:bCs w:val="0"/>
+          </w:rPr>
+          <w:t>Diagrama Caso de Uso – Sistema.png</w:t>
+        </w:r>
+      </w:hyperlink>
+    </w:p>
+    <w:p>
+      <w:pPr>
+        <w:pStyle w:val="Estilo2"/>
+        <w:rPr>
+          <w:b w:val="0"/>
+          <w:bCs w:val="0"/>
+        </w:rPr>
+      </w:pPr>
+    </w:p>
+    <w:p>
+      <w:pPr>
+        <w:pStyle w:val="Estilo3"/>
+      </w:pPr>
+      <w:r>
+        <w:t>Escolha um caso de uso e faça a expansão dele:</w:t>
+      </w:r>
+    </w:p>
+    <w:p>
+      <w:pPr>
+        <w:pStyle w:val="Estilo2"/>
+        <w:rPr>
+          <w:b w:val="0"/>
+          <w:bCs w:val="0"/>
+        </w:rPr>
+      </w:pPr>
+      <w:r>
+        <w:rPr>
+          <w:b w:val="0"/>
+          <w:bCs w:val="0"/>
+        </w:rPr>
+        <w:t xml:space="preserve">Caso de Uso 04 – Exibição do Catálogo está disponível em: </w:t>
+      </w:r>
+      <w:hyperlink r:id="rId12" w:history="1">
+        <w:r>
+          <w:rPr>
+            <w:rStyle w:val="Hyperlink"/>
+            <w:b w:val="0"/>
+            <w:bCs w:val="0"/>
+          </w:rPr>
+          <w:t>UC004 - Visualizar Catalogo Expandido.pdf</w:t>
+        </w:r>
+      </w:hyperlink>
     </w:p>
     <w:sectPr>
       <w:pgSz w:w="11906" w:h="16838"/>
@@ -4318,7 +4623,6 @@
   <w:style w:type="character" w:default="1" w:styleId="Fontepargpadro">
     <w:name w:val="Default Paragraph Font"/>
     <w:uiPriority w:val="1"/>
-    <w:semiHidden/>
     <w:unhideWhenUsed/>
   </w:style>
   <w:style w:type="table" w:default="1" w:styleId="Tabelanormal">

</xml_diff>